<commit_message>
Alteração nas regras de status das salas de aula
</commit_message>
<xml_diff>
--- a/Docs/Documentos de Especificação de Requisitos/Regras de Negócio.docx
+++ b/Docs/Documentos de Especificação de Requisitos/Regras de Negócio.docx
@@ -424,7 +424,7 @@
                 <w:rFonts w:ascii="Times New Roman" w:hAnsi="Times New Roman" w:cs="Times New Roman"/>
                 <w:sz w:val="24"/>
               </w:rPr>
-              <w:t>05/05</w:t>
+              <w:t>23/06</w:t>
             </w:r>
             <w:r>
               <w:rPr>
@@ -495,7 +495,7 @@
                 <w:rFonts w:ascii="Times New Roman" w:hAnsi="Times New Roman" w:cs="Times New Roman"/>
                 <w:sz w:val="24"/>
               </w:rPr>
-              <w:t>Criação do documento.</w:t>
+              <w:t>Alteração nas regras de status das salas de aula.</w:t>
             </w:r>
           </w:p>
         </w:tc>
@@ -625,6 +625,135 @@
                 <w:sz w:val="24"/>
               </w:rPr>
               <w:t>Alteração na tabela de regra de status das salas de aula.</w:t>
+            </w:r>
+          </w:p>
+        </w:tc>
+        <w:tc>
+          <w:tcPr>
+            <w:tcW w:w="1241" w:type="pct"/>
+            <w:tcBorders>
+              <w:top w:val="single" w:sz="4" w:space="0" w:color="00000A"/>
+              <w:left w:val="single" w:sz="4" w:space="0" w:color="00000A"/>
+              <w:bottom w:val="single" w:sz="4" w:space="0" w:color="00000A"/>
+              <w:right w:val="single" w:sz="4" w:space="0" w:color="00000A"/>
+            </w:tcBorders>
+            <w:shd w:val="clear" w:color="auto" w:fill="auto"/>
+            <w:tcMar>
+              <w:left w:w="108" w:type="dxa"/>
+            </w:tcMar>
+          </w:tcPr>
+          <w:p>
+            <w:pPr>
+              <w:spacing w:after="0"/>
+              <w:rPr>
+                <w:rFonts w:ascii="Times New Roman" w:hAnsi="Times New Roman" w:cs="Times New Roman"/>
+                <w:sz w:val="24"/>
+              </w:rPr>
+            </w:pPr>
+            <w:r>
+              <w:rPr>
+                <w:rFonts w:ascii="Times New Roman" w:hAnsi="Times New Roman" w:cs="Times New Roman"/>
+                <w:sz w:val="24"/>
+              </w:rPr>
+              <w:t>Lázaro</w:t>
+            </w:r>
+          </w:p>
+        </w:tc>
+      </w:tr>
+      <w:tr>
+        <w:tc>
+          <w:tcPr>
+            <w:tcW w:w="752" w:type="pct"/>
+            <w:tcBorders>
+              <w:top w:val="single" w:sz="4" w:space="0" w:color="00000A"/>
+              <w:left w:val="single" w:sz="4" w:space="0" w:color="00000A"/>
+              <w:bottom w:val="single" w:sz="4" w:space="0" w:color="00000A"/>
+              <w:right w:val="single" w:sz="4" w:space="0" w:color="00000A"/>
+            </w:tcBorders>
+            <w:shd w:val="clear" w:color="auto" w:fill="auto"/>
+            <w:tcMar>
+              <w:left w:w="108" w:type="dxa"/>
+            </w:tcMar>
+          </w:tcPr>
+          <w:p>
+            <w:pPr>
+              <w:spacing w:after="0"/>
+              <w:jc w:val="center"/>
+              <w:rPr>
+                <w:rFonts w:ascii="Times New Roman" w:hAnsi="Times New Roman" w:cs="Times New Roman"/>
+                <w:sz w:val="24"/>
+              </w:rPr>
+            </w:pPr>
+            <w:r>
+              <w:rPr>
+                <w:rFonts w:ascii="Times New Roman" w:hAnsi="Times New Roman" w:cs="Times New Roman"/>
+                <w:sz w:val="24"/>
+              </w:rPr>
+              <w:t>05/05/2015</w:t>
+            </w:r>
+          </w:p>
+        </w:tc>
+        <w:tc>
+          <w:tcPr>
+            <w:tcW w:w="813" w:type="pct"/>
+            <w:tcBorders>
+              <w:top w:val="single" w:sz="4" w:space="0" w:color="00000A"/>
+              <w:left w:val="single" w:sz="4" w:space="0" w:color="00000A"/>
+              <w:bottom w:val="single" w:sz="4" w:space="0" w:color="00000A"/>
+              <w:right w:val="single" w:sz="4" w:space="0" w:color="00000A"/>
+            </w:tcBorders>
+            <w:shd w:val="clear" w:color="auto" w:fill="auto"/>
+            <w:tcMar>
+              <w:left w:w="108" w:type="dxa"/>
+            </w:tcMar>
+          </w:tcPr>
+          <w:p>
+            <w:pPr>
+              <w:spacing w:after="0"/>
+              <w:jc w:val="center"/>
+              <w:rPr>
+                <w:rFonts w:ascii="Times New Roman" w:hAnsi="Times New Roman" w:cs="Times New Roman"/>
+                <w:sz w:val="24"/>
+              </w:rPr>
+            </w:pPr>
+            <w:r>
+              <w:rPr>
+                <w:rFonts w:ascii="Times New Roman" w:hAnsi="Times New Roman" w:cs="Times New Roman"/>
+                <w:sz w:val="24"/>
+              </w:rPr>
+              <w:t>Inicial</w:t>
+            </w:r>
+          </w:p>
+        </w:tc>
+        <w:tc>
+          <w:tcPr>
+            <w:tcW w:w="2194" w:type="pct"/>
+            <w:tcBorders>
+              <w:top w:val="single" w:sz="4" w:space="0" w:color="00000A"/>
+              <w:left w:val="single" w:sz="4" w:space="0" w:color="00000A"/>
+              <w:bottom w:val="single" w:sz="4" w:space="0" w:color="00000A"/>
+              <w:right w:val="single" w:sz="4" w:space="0" w:color="00000A"/>
+            </w:tcBorders>
+            <w:shd w:val="clear" w:color="auto" w:fill="auto"/>
+            <w:tcMar>
+              <w:left w:w="108" w:type="dxa"/>
+            </w:tcMar>
+          </w:tcPr>
+          <w:p>
+            <w:pPr>
+              <w:spacing w:after="0"/>
+              <w:jc w:val="both"/>
+              <w:rPr>
+                <w:rFonts w:ascii="Times New Roman" w:hAnsi="Times New Roman" w:cs="Times New Roman"/>
+                <w:sz w:val="24"/>
+              </w:rPr>
+            </w:pPr>
+            <w:r>
+              <w:rPr>
+                <w:rFonts w:ascii="Times New Roman" w:hAnsi="Times New Roman" w:cs="Times New Roman"/>
+                <w:sz w:val="24"/>
+              </w:rPr>
+              <w:t>Criação do documento.</w:t>
             </w:r>
           </w:p>
         </w:tc>
@@ -746,14 +875,145 @@
             </w:rPr>
             <w:fldChar w:fldCharType="separate"/>
           </w:r>
-          <w:hyperlink w:anchor="_Toc419848122" w:history="1">
+          <w:bookmarkStart w:id="0" w:name="_GoBack"/>
+          <w:bookmarkEnd w:id="0"/>
+          <w:r>
+            <w:rPr>
+              <w:rStyle w:val="Hyperlink"/>
+              <w:noProof/>
+            </w:rPr>
+            <w:fldChar w:fldCharType="begin"/>
+          </w:r>
+          <w:r>
+            <w:rPr>
+              <w:rStyle w:val="Hyperlink"/>
+              <w:noProof/>
+            </w:rPr>
+            <w:instrText xml:space="preserve"> </w:instrText>
+          </w:r>
+          <w:r>
+            <w:rPr>
+              <w:noProof/>
+            </w:rPr>
+            <w:instrText>HYPERLINK \l "_Toc422852964"</w:instrText>
+          </w:r>
+          <w:r>
+            <w:rPr>
+              <w:rStyle w:val="Hyperlink"/>
+              <w:noProof/>
+            </w:rPr>
+            <w:instrText xml:space="preserve"> </w:instrText>
+          </w:r>
+          <w:r>
+            <w:rPr>
+              <w:rStyle w:val="Hyperlink"/>
+              <w:noProof/>
+            </w:rPr>
+          </w:r>
+          <w:r>
+            <w:rPr>
+              <w:rStyle w:val="Hyperlink"/>
+              <w:noProof/>
+            </w:rPr>
+            <w:fldChar w:fldCharType="separate"/>
+          </w:r>
+          <w:r>
+            <w:rPr>
+              <w:rStyle w:val="Hyperlink"/>
+              <w:rFonts w:cs="Times New Roman"/>
+              <w:noProof/>
+            </w:rPr>
+            <w:t>1.</w:t>
+          </w:r>
+          <w:r>
+            <w:rPr>
+              <w:rFonts w:asciiTheme="minorHAnsi" w:eastAsiaTheme="minorEastAsia" w:hAnsiTheme="minorHAnsi" w:cstheme="minorBidi"/>
+              <w:noProof/>
+              <w:lang w:eastAsia="pt-BR"/>
+            </w:rPr>
+            <w:tab/>
+          </w:r>
+          <w:r>
+            <w:rPr>
+              <w:rStyle w:val="Hyperlink"/>
+              <w:rFonts w:cs="Times New Roman"/>
+              <w:noProof/>
+            </w:rPr>
+            <w:t>Descrição</w:t>
+          </w:r>
+          <w:r>
+            <w:rPr>
+              <w:noProof/>
+              <w:webHidden/>
+            </w:rPr>
+            <w:tab/>
+          </w:r>
+          <w:r>
+            <w:rPr>
+              <w:noProof/>
+              <w:webHidden/>
+            </w:rPr>
+            <w:fldChar w:fldCharType="begin"/>
+          </w:r>
+          <w:r>
+            <w:rPr>
+              <w:noProof/>
+              <w:webHidden/>
+            </w:rPr>
+            <w:instrText xml:space="preserve"> PAGEREF _Toc422852964 \h </w:instrText>
+          </w:r>
+          <w:r>
+            <w:rPr>
+              <w:noProof/>
+              <w:webHidden/>
+            </w:rPr>
+          </w:r>
+          <w:r>
+            <w:rPr>
+              <w:noProof/>
+              <w:webHidden/>
+            </w:rPr>
+            <w:fldChar w:fldCharType="separate"/>
+          </w:r>
+          <w:r>
+            <w:rPr>
+              <w:noProof/>
+              <w:webHidden/>
+            </w:rPr>
+            <w:t>4</w:t>
+          </w:r>
+          <w:r>
+            <w:rPr>
+              <w:noProof/>
+              <w:webHidden/>
+            </w:rPr>
+            <w:fldChar w:fldCharType="end"/>
+          </w:r>
+          <w:r>
+            <w:rPr>
+              <w:rStyle w:val="Hyperlink"/>
+              <w:noProof/>
+            </w:rPr>
+            <w:fldChar w:fldCharType="end"/>
+          </w:r>
+        </w:p>
+        <w:p>
+          <w:pPr>
+            <w:pStyle w:val="Sumrio1"/>
+            <w:rPr>
+              <w:rFonts w:asciiTheme="minorHAnsi" w:eastAsiaTheme="minorEastAsia" w:hAnsiTheme="minorHAnsi" w:cstheme="minorBidi"/>
+              <w:noProof/>
+              <w:lang w:eastAsia="pt-BR"/>
+            </w:rPr>
+          </w:pPr>
+          <w:hyperlink w:anchor="_Toc422852965" w:history="1">
             <w:r>
               <w:rPr>
                 <w:rStyle w:val="Hyperlink"/>
                 <w:rFonts w:cs="Times New Roman"/>
                 <w:noProof/>
               </w:rPr>
-              <w:t>1.</w:t>
+              <w:t>2.</w:t>
             </w:r>
             <w:r>
               <w:rPr>
@@ -769,7 +1029,7 @@
                 <w:rFonts w:cs="Times New Roman"/>
                 <w:noProof/>
               </w:rPr>
-              <w:t>Descrição</w:t>
+              <w:t>Regras</w:t>
             </w:r>
             <w:r>
               <w:rPr>
@@ -790,7 +1050,7 @@
                 <w:noProof/>
                 <w:webHidden/>
               </w:rPr>
-              <w:instrText xml:space="preserve"> PAGEREF _Toc419848122 \h </w:instrText>
+              <w:instrText xml:space="preserve"> PAGEREF _Toc422852965 \h </w:instrText>
             </w:r>
             <w:r>
               <w:rPr>
@@ -830,14 +1090,13 @@
               <w:lang w:eastAsia="pt-BR"/>
             </w:rPr>
           </w:pPr>
-          <w:hyperlink w:anchor="_Toc419848123" w:history="1">
+          <w:hyperlink w:anchor="_Toc422852966" w:history="1">
             <w:r>
               <w:rPr>
                 <w:rStyle w:val="Hyperlink"/>
-                <w:rFonts w:cs="Times New Roman"/>
                 <w:noProof/>
               </w:rPr>
-              <w:t>2.</w:t>
+              <w:t>3.</w:t>
             </w:r>
             <w:r>
               <w:rPr>
@@ -850,11 +1109,9 @@
             <w:r>
               <w:rPr>
                 <w:rStyle w:val="Hyperlink"/>
-                <w:rFonts w:cs="Times New Roman"/>
                 <w:noProof/>
-                <w:shd w:val="clear" w:color="auto" w:fill="CCCCCC"/>
-              </w:rPr>
-              <w:t>Mensagens</w:t>
+              </w:rPr>
+              <w:t>Tabela 1 – Regra de status das salas de aula</w:t>
             </w:r>
             <w:r>
               <w:rPr>
@@ -875,89 +1132,7 @@
                 <w:noProof/>
                 <w:webHidden/>
               </w:rPr>
-              <w:instrText xml:space="preserve"> PAGEREF _Toc419848123 \h </w:instrText>
-            </w:r>
-            <w:r>
-              <w:rPr>
-                <w:noProof/>
-                <w:webHidden/>
-              </w:rPr>
-            </w:r>
-            <w:r>
-              <w:rPr>
-                <w:noProof/>
-                <w:webHidden/>
-              </w:rPr>
-              <w:fldChar w:fldCharType="separate"/>
-            </w:r>
-            <w:r>
-              <w:rPr>
-                <w:noProof/>
-                <w:webHidden/>
-              </w:rPr>
-              <w:t>4</w:t>
-            </w:r>
-            <w:r>
-              <w:rPr>
-                <w:noProof/>
-                <w:webHidden/>
-              </w:rPr>
-              <w:fldChar w:fldCharType="end"/>
-            </w:r>
-          </w:hyperlink>
-        </w:p>
-        <w:p>
-          <w:pPr>
-            <w:pStyle w:val="Sumrio1"/>
-            <w:rPr>
-              <w:rFonts w:asciiTheme="minorHAnsi" w:eastAsiaTheme="minorEastAsia" w:hAnsiTheme="minorHAnsi" w:cstheme="minorBidi"/>
-              <w:noProof/>
-              <w:lang w:eastAsia="pt-BR"/>
-            </w:rPr>
-          </w:pPr>
-          <w:hyperlink w:anchor="_Toc419848124" w:history="1">
-            <w:r>
-              <w:rPr>
-                <w:rStyle w:val="Hyperlink"/>
-                <w:noProof/>
-              </w:rPr>
-              <w:t>3.</w:t>
-            </w:r>
-            <w:r>
-              <w:rPr>
-                <w:rFonts w:asciiTheme="minorHAnsi" w:eastAsiaTheme="minorEastAsia" w:hAnsiTheme="minorHAnsi" w:cstheme="minorBidi"/>
-                <w:noProof/>
-                <w:lang w:eastAsia="pt-BR"/>
-              </w:rPr>
-              <w:tab/>
-            </w:r>
-            <w:r>
-              <w:rPr>
-                <w:rStyle w:val="Hyperlink"/>
-                <w:noProof/>
-              </w:rPr>
-              <w:t>Tabela 1 – Regra de status das salas de aula</w:t>
-            </w:r>
-            <w:r>
-              <w:rPr>
-                <w:noProof/>
-                <w:webHidden/>
-              </w:rPr>
-              <w:tab/>
-            </w:r>
-            <w:r>
-              <w:rPr>
-                <w:noProof/>
-                <w:webHidden/>
-              </w:rPr>
-              <w:fldChar w:fldCharType="begin"/>
-            </w:r>
-            <w:r>
-              <w:rPr>
-                <w:noProof/>
-                <w:webHidden/>
-              </w:rPr>
-              <w:instrText xml:space="preserve"> PAGEREF _Toc419848124 \h </w:instrText>
+              <w:instrText xml:space="preserve"> PAGEREF _Toc422852966 \h </w:instrText>
             </w:r>
             <w:r>
               <w:rPr>
@@ -1005,8 +1180,6 @@
         </w:p>
       </w:sdtContent>
     </w:sdt>
-    <w:bookmarkStart w:id="0" w:name="_GoBack"/>
-    <w:bookmarkEnd w:id="0"/>
     <w:p>
       <w:pPr>
         <w:rPr>
@@ -1021,18 +1194,7 @@
           <w:docGrid w:linePitch="360" w:charSpace="-2049"/>
         </w:sectPr>
       </w:pPr>
-      <w:r>
-        <w:fldChar w:fldCharType="begin"/>
-      </w:r>
-      <w:r>
-        <w:instrText xml:space="preserve"> HYPERLINK \l "_Toc415476867" \h </w:instrText>
-      </w:r>
-      <w:r>
-        <w:fldChar w:fldCharType="separate"/>
-      </w:r>
-      <w:r>
-        <w:fldChar w:fldCharType="end"/>
-      </w:r>
+      <w:hyperlink w:anchor="_Toc415476867"/>
     </w:p>
     <w:p>
       <w:pPr>
@@ -1048,7 +1210,7 @@
       </w:pPr>
       <w:bookmarkStart w:id="1" w:name="__RefHeading__1157_1606645963"/>
       <w:bookmarkStart w:id="2" w:name="_Toc415476867"/>
-      <w:bookmarkStart w:id="3" w:name="_Toc419848122"/>
+      <w:bookmarkStart w:id="3" w:name="_Toc422852964"/>
       <w:bookmarkEnd w:id="1"/>
       <w:bookmarkEnd w:id="2"/>
       <w:r>
@@ -1149,7 +1311,7 @@
       <w:bookmarkStart w:id="11" w:name="_Toc415476871"/>
       <w:bookmarkStart w:id="12" w:name="__RefHeading__1167_1606645963"/>
       <w:bookmarkStart w:id="13" w:name="_Toc415476872"/>
-      <w:bookmarkStart w:id="14" w:name="_Toc419848123"/>
+      <w:bookmarkStart w:id="14" w:name="_Toc422852965"/>
       <w:bookmarkEnd w:id="4"/>
       <w:bookmarkEnd w:id="5"/>
       <w:bookmarkEnd w:id="6"/>
@@ -1163,9 +1325,8 @@
       <w:r>
         <w:rPr>
           <w:rFonts w:cs="Times New Roman"/>
-          <w:shd w:val="clear" w:color="auto" w:fill="CCCCCC"/>
         </w:rPr>
-        <w:t>Mensagens</w:t>
+        <w:t>Regras</w:t>
       </w:r>
       <w:bookmarkEnd w:id="14"/>
     </w:p>
@@ -2180,7 +2341,7 @@
           <w:numId w:val="1"/>
         </w:numPr>
       </w:pPr>
-      <w:bookmarkStart w:id="20" w:name="_Toc419848124"/>
+      <w:bookmarkStart w:id="20" w:name="_Toc422852966"/>
       <w:r>
         <w:lastRenderedPageBreak/>
         <w:t>Tabela 1 – Regra de status das salas de aula</w:t>
@@ -2827,7 +2988,13 @@
               <w:rPr>
                 <w:rFonts w:ascii="Times New Roman" w:hAnsi="Times New Roman" w:cs="Times New Roman"/>
               </w:rPr>
-              <w:t>Não há consumo</w:t>
+              <w:t xml:space="preserve">Sem </w:t>
+            </w:r>
+            <w:r>
+              <w:rPr>
+                <w:rFonts w:ascii="Times New Roman" w:hAnsi="Times New Roman" w:cs="Times New Roman"/>
+              </w:rPr>
+              <w:t>consumo</w:t>
             </w:r>
           </w:p>
         </w:tc>
@@ -3572,7 +3739,7 @@
               <w:rPr>
                 <w:rFonts w:ascii="Times New Roman" w:hAnsi="Times New Roman" w:cs="Times New Roman"/>
               </w:rPr>
-              <w:t>Verifique</w:t>
+              <w:t>Desperdício</w:t>
             </w:r>
           </w:p>
         </w:tc>
@@ -3897,7 +4064,7 @@
               <w:rPr>
                 <w:rFonts w:ascii="Times New Roman" w:hAnsi="Times New Roman" w:cs="Times New Roman"/>
               </w:rPr>
-              <w:t>Verifique</w:t>
+              <w:t>Desperdício</w:t>
             </w:r>
           </w:p>
         </w:tc>
@@ -4004,7 +4171,7 @@
               <w:rPr>
                 <w:rFonts w:ascii="Times New Roman" w:hAnsi="Times New Roman" w:cs="Times New Roman"/>
               </w:rPr>
-              <w:t>Verifique</w:t>
+              <w:t>Desperdício</w:t>
             </w:r>
           </w:p>
         </w:tc>
@@ -4222,7 +4389,7 @@
               <w:rPr>
                 <w:rFonts w:ascii="Times New Roman" w:hAnsi="Times New Roman" w:cs="Times New Roman"/>
               </w:rPr>
-              <w:t>Verifique</w:t>
+              <w:t>Desperdício</w:t>
             </w:r>
           </w:p>
         </w:tc>
@@ -4757,7 +4924,13 @@
               <w:rPr>
                 <w:rFonts w:ascii="Times New Roman" w:hAnsi="Times New Roman" w:cs="Times New Roman"/>
               </w:rPr>
-              <w:t>Não há consumo</w:t>
+              <w:t xml:space="preserve">Sem </w:t>
+            </w:r>
+            <w:r>
+              <w:rPr>
+                <w:rFonts w:ascii="Times New Roman" w:hAnsi="Times New Roman" w:cs="Times New Roman"/>
+              </w:rPr>
+              <w:t>consumo</w:t>
             </w:r>
           </w:p>
         </w:tc>
@@ -5082,7 +5255,7 @@
               <w:rPr>
                 <w:rFonts w:ascii="Times New Roman" w:hAnsi="Times New Roman" w:cs="Times New Roman"/>
               </w:rPr>
-              <w:t>Verifique</w:t>
+              <w:t>Consumo normal</w:t>
             </w:r>
           </w:p>
         </w:tc>
@@ -5599,7 +5772,7 @@
               <w:rPr>
                 <w:rFonts w:ascii="Times New Roman" w:hAnsi="Times New Roman" w:cs="Times New Roman"/>
               </w:rPr>
-              <w:t>Verifique</w:t>
+              <w:t>Desperdício</w:t>
             </w:r>
           </w:p>
         </w:tc>
@@ -5807,7 +5980,13 @@
               <w:rPr>
                 <w:rFonts w:ascii="Times New Roman" w:hAnsi="Times New Roman" w:cs="Times New Roman"/>
               </w:rPr>
-              <w:t>Não há consumo</w:t>
+              <w:t xml:space="preserve">Sem </w:t>
+            </w:r>
+            <w:r>
+              <w:rPr>
+                <w:rFonts w:ascii="Times New Roman" w:hAnsi="Times New Roman" w:cs="Times New Roman"/>
+              </w:rPr>
+              <w:t>consumo</w:t>
             </w:r>
           </w:p>
         </w:tc>
@@ -5912,7 +6091,7 @@
               <w:rPr>
                 <w:rFonts w:ascii="Times New Roman" w:hAnsi="Times New Roman" w:cs="Times New Roman"/>
               </w:rPr>
-              <w:t>Verifique</w:t>
+              <w:t>Desperdício</w:t>
             </w:r>
           </w:p>
         </w:tc>
@@ -6225,7 +6404,7 @@
               <w:rPr>
                 <w:rFonts w:ascii="Times New Roman" w:hAnsi="Times New Roman" w:cs="Times New Roman"/>
               </w:rPr>
-              <w:t>Verifique</w:t>
+              <w:t>Desperdício</w:t>
             </w:r>
           </w:p>
         </w:tc>
@@ -6538,7 +6717,7 @@
               <w:rPr>
                 <w:rFonts w:ascii="Times New Roman" w:hAnsi="Times New Roman" w:cs="Times New Roman"/>
               </w:rPr>
-              <w:t>Verifique</w:t>
+              <w:t>Desperdício</w:t>
             </w:r>
           </w:p>
         </w:tc>
@@ -6962,7 +7141,7 @@
               <w:rPr>
                 <w:rFonts w:ascii="Times New Roman" w:hAnsi="Times New Roman" w:cs="Times New Roman"/>
               </w:rPr>
-              <w:t>Verifique</w:t>
+              <w:t>Desperdício</w:t>
             </w:r>
           </w:p>
         </w:tc>
@@ -7489,7 +7668,7 @@
               <w:rPr>
                 <w:rFonts w:ascii="Times New Roman" w:hAnsi="Times New Roman" w:cs="Times New Roman"/>
               </w:rPr>
-              <w:t>Verifique</w:t>
+              <w:t>Desperdício</w:t>
             </w:r>
           </w:p>
         </w:tc>
@@ -7701,7 +7880,13 @@
               <w:rPr>
                 <w:rFonts w:ascii="Times New Roman" w:hAnsi="Times New Roman" w:cs="Times New Roman"/>
               </w:rPr>
-              <w:t>Não há consumo</w:t>
+              <w:t xml:space="preserve">Sem </w:t>
+            </w:r>
+            <w:r>
+              <w:rPr>
+                <w:rFonts w:ascii="Times New Roman" w:hAnsi="Times New Roman" w:cs="Times New Roman"/>
+              </w:rPr>
+              <w:t>consumo</w:t>
             </w:r>
           </w:p>
         </w:tc>
@@ -8767,7 +8952,13 @@
               <w:rPr>
                 <w:rFonts w:ascii="Times New Roman" w:hAnsi="Times New Roman" w:cs="Times New Roman"/>
               </w:rPr>
-              <w:t>Não há consumo</w:t>
+              <w:t xml:space="preserve">Sem </w:t>
+            </w:r>
+            <w:r>
+              <w:rPr>
+                <w:rFonts w:ascii="Times New Roman" w:hAnsi="Times New Roman" w:cs="Times New Roman"/>
+              </w:rPr>
+              <w:t>consumo</w:t>
             </w:r>
           </w:p>
         </w:tc>
@@ -9498,7 +9689,7 @@
               <w:rPr>
                 <w:rFonts w:ascii="Times New Roman" w:hAnsi="Times New Roman" w:cs="Times New Roman"/>
               </w:rPr>
-              <w:t>Verifique</w:t>
+              <w:t>Desperdício</w:t>
             </w:r>
           </w:p>
         </w:tc>
@@ -9922,7 +10113,7 @@
               <w:rPr>
                 <w:rFonts w:ascii="Times New Roman" w:hAnsi="Times New Roman" w:cs="Times New Roman"/>
               </w:rPr>
-              <w:t>Verifique</w:t>
+              <w:t>Desperdício</w:t>
             </w:r>
           </w:p>
         </w:tc>
@@ -10449,7 +10640,7 @@
               <w:rPr>
                 <w:rFonts w:ascii="Times New Roman" w:hAnsi="Times New Roman" w:cs="Times New Roman"/>
               </w:rPr>
-              <w:t>Verifique</w:t>
+              <w:t>Consumo normal</w:t>
             </w:r>
           </w:p>
         </w:tc>
@@ -10661,7 +10852,13 @@
               <w:rPr>
                 <w:rFonts w:ascii="Times New Roman" w:hAnsi="Times New Roman" w:cs="Times New Roman"/>
               </w:rPr>
-              <w:t>Não há consumo</w:t>
+              <w:t xml:space="preserve">Sem </w:t>
+            </w:r>
+            <w:r>
+              <w:rPr>
+                <w:rFonts w:ascii="Times New Roman" w:hAnsi="Times New Roman" w:cs="Times New Roman"/>
+              </w:rPr>
+              <w:t>consumo</w:t>
             </w:r>
           </w:p>
         </w:tc>
@@ -10873,7 +11070,7 @@
               <w:rPr>
                 <w:rFonts w:ascii="Times New Roman" w:hAnsi="Times New Roman" w:cs="Times New Roman"/>
               </w:rPr>
-              <w:t>Verifique</w:t>
+              <w:t>Consumo normal</w:t>
             </w:r>
           </w:p>
         </w:tc>
@@ -12833,7 +13030,7 @@
 </file>
 
 <file path=customXml/itemProps1.xml><?xml version="1.0" encoding="utf-8"?>
-<ds:datastoreItem xmlns:ds="http://schemas.openxmlformats.org/officeDocument/2006/customXml" ds:itemID="{AEEA71FA-6542-48B2-9C1B-0F66720D95F1}">
+<ds:datastoreItem xmlns:ds="http://schemas.openxmlformats.org/officeDocument/2006/customXml" ds:itemID="{BD82EB05-686B-4170-9D87-9DCFA59A02B5}">
   <ds:schemaRefs>
     <ds:schemaRef ds:uri="http://schemas.openxmlformats.org/officeDocument/2006/bibliography"/>
   </ds:schemaRefs>

</xml_diff>